<commit_message>
1.5.0 Sign Up User
</commit_message>
<xml_diff>
--- a/assets/vquery/doc/tutorial.docx
+++ b/assets/vquery/doc/tutorial.docx
@@ -9,6 +9,7 @@
           <w:ilvl w:val="0"/>
           <w:numId w:val="3"/>
         </w:numPr>
+        <w:jc w:val="right"/>
         <w:rPr>
           <w:b/>
           <w:bCs/>
@@ -975,6 +976,7 @@
     <w:p>
       <w:pPr>
         <w:ind w:left="1620" w:firstLine="540"/>
+        <w:jc w:val="right"/>
         <w:rPr>
           <w:sz w:val="30"/>
           <w:szCs w:val="30"/>
@@ -1009,8 +1011,17 @@
           <w:sz w:val="30"/>
           <w:szCs w:val="30"/>
         </w:rPr>
-        <w:t>Fill:Element</w:t>
-      </w:r>
+        <w:t>Fill:</w:t>
+      </w:r>
+      <w:bookmarkStart w:id="0" w:name="_GoBack"/>
+      <w:r>
+        <w:rPr>
+          <w:sz w:val="30"/>
+          <w:szCs w:val="30"/>
+        </w:rPr>
+        <w:t>Element</w:t>
+      </w:r>
+      <w:bookmarkEnd w:id="0"/>
       <w:r>
         <w:rPr>
           <w:sz w:val="30"/>
@@ -1292,8 +1303,6 @@
         </w:rPr>
         <w:t>Click</w:t>
       </w:r>
-      <w:bookmarkStart w:id="0" w:name="_GoBack"/>
-      <w:bookmarkEnd w:id="0"/>
       <w:r>
         <w:rPr>
           <w:sz w:val="30"/>

</xml_diff>